<commit_message>
Se ha recuperado la función de cerrar lista automáticamente
Se ha recuperado la funcionalidad del cierre automático de las listas
que ha sido eliminada previamente por error.
Además,se han cambiado las signaturas de los métodos checkItem y
uncheckItem por estáticas.
Y se han corregido los nombres de algunos manuales de usuario.
</commit_message>
<xml_diff>
--- a/manuales/manuales de usuario/e13-Manual_Usuario_Ver_listas.docx
+++ b/manuales/manuales de usuario/e13-Manual_Usuario_Ver_listas.docx
@@ -1,31 +1,14 @@
 
 <file path=word/document.xml><?xml version="1.0" encoding="utf-8"?>
-<w:document xmlns:wpc="http://schemas.microsoft.com/office/word/2010/wordprocessingCanvas" xmlns:mc="http://schemas.openxmlformats.org/markup-compatibility/2006" xmlns:o="urn:schemas-microsoft-com:office:office" xmlns:r="http://schemas.openxmlformats.org/officeDocument/2006/relationships" xmlns:m="http://schemas.openxmlformats.org/officeDocument/2006/math" xmlns:v="urn:schemas-microsoft-com:vml" xmlns:wp14="http://schemas.microsoft.com/office/word/2010/wordprocessingDrawing" xmlns:wp="http://schemas.openxmlformats.org/drawingml/2006/wordprocessingDrawing" xmlns:w10="urn:schemas-microsoft-com:office:word" xmlns:w="http://schemas.openxmlformats.org/wordprocessingml/2006/main" xmlns:w14="http://schemas.microsoft.com/office/word/2010/wordml" xmlns:wpg="http://schemas.microsoft.com/office/word/2010/wordprocessingGroup" xmlns:wpi="http://schemas.microsoft.com/office/word/2010/wordprocessingInk" xmlns:wne="http://schemas.microsoft.com/office/word/2006/wordml" xmlns:wps="http://schemas.microsoft.com/office/word/2010/wordprocessingShape" mc:Ignorable="w14 wp14">
+<w:document xmlns:ve="http://schemas.openxmlformats.org/markup-compatibility/2006" xmlns:o="urn:schemas-microsoft-com:office:office" xmlns:r="http://schemas.openxmlformats.org/officeDocument/2006/relationships" xmlns:m="http://schemas.openxmlformats.org/officeDocument/2006/math" xmlns:v="urn:schemas-microsoft-com:vml" xmlns:wp="http://schemas.openxmlformats.org/drawingml/2006/wordprocessingDrawing" xmlns:w10="urn:schemas-microsoft-com:office:word" xmlns:w="http://schemas.openxmlformats.org/wordprocessingml/2006/main" xmlns:wne="http://schemas.microsoft.com/office/word/2006/wordml">
   <w:body>
     <w:p>
       <w:pPr>
         <w:pStyle w:val="Ttulo1"/>
-      </w:pPr>
-      <w:r>
-        <w:t>Ver listas</w:t>
-      </w:r>
-    </w:p>
-    <w:p/>
-    <w:p>
-      <w:pPr>
-        <w:ind w:firstLine="284"/>
         <w:jc w:val="both"/>
       </w:pPr>
       <w:r>
-        <w:t xml:space="preserve">Al acceder a la pantalla de </w:t>
-      </w:r>
-      <w:r>
-        <w:t>ver las listas de compras, se muestra el listado de las listas de compras del grupo seleccionado por el usuario (el nombre del grupo se muestra en el título). Por cada lista de compras, se muestra su nombre, su fec</w:t>
-      </w:r>
-      <w:bookmarkStart w:id="0" w:name="_GoBack"/>
-      <w:bookmarkEnd w:id="0"/>
-      <w:r>
-        <w:t>ha de creación y el listado de sus ítems. Por cada ítem, se muestra su nombre y la cantidad de ese producto que falta por comprar. Si el producto ya ha sido comprado, su nombre se muestra tachado. Además, al lado del nombre de la lista se encuentra un botón que redirecciona al usuario a la pantalla para ver y editar dicha lista. Además, en el título de la página se encuentra un botón para crear una nueva lista de compras. Ver figura VL-1.</w:t>
+        <w:t xml:space="preserve">Ver listas </w:t>
       </w:r>
     </w:p>
     <w:p>
@@ -39,10 +22,26 @@
           <w:lang w:eastAsia="es-ES"/>
         </w:rPr>
         <w:drawing>
-          <wp:inline distT="0" distB="0" distL="0" distR="0">
-            <wp:extent cx="2730829" cy="4103828"/>
-            <wp:effectExtent l="0" t="0" r="0" b="0"/>
-            <wp:docPr id="1" name="Imagen 1" descr="C:\Users\Kebab\Desktop\manual ver lsitas\VL-1.PNG"/>
+          <wp:anchor distT="0" distB="0" distL="114300" distR="114300" simplePos="0" relativeHeight="251658240" behindDoc="0" locked="0" layoutInCell="1" allowOverlap="1">
+            <wp:simplePos x="0" y="0"/>
+            <wp:positionH relativeFrom="column">
+              <wp:posOffset>2910840</wp:posOffset>
+            </wp:positionH>
+            <wp:positionV relativeFrom="paragraph">
+              <wp:posOffset>1831975</wp:posOffset>
+            </wp:positionV>
+            <wp:extent cx="2952750" cy="4676775"/>
+            <wp:effectExtent l="19050" t="0" r="0" b="0"/>
+            <wp:wrapThrough wrapText="bothSides">
+              <wp:wrapPolygon edited="0">
+                <wp:start x="-139" y="0"/>
+                <wp:lineTo x="-139" y="21556"/>
+                <wp:lineTo x="21600" y="21556"/>
+                <wp:lineTo x="21600" y="0"/>
+                <wp:lineTo x="-139" y="0"/>
+              </wp:wrapPolygon>
+            </wp:wrapThrough>
+            <wp:docPr id="9" name="8 Imagen" descr="Screenshot_2013-11-24-18-29-09.png"/>
             <wp:cNvGraphicFramePr>
               <a:graphicFrameLocks xmlns:a="http://schemas.openxmlformats.org/drawingml/2006/main" noChangeAspect="1"/>
             </wp:cNvGraphicFramePr>
@@ -50,61 +49,582 @@
               <a:graphicData uri="http://schemas.openxmlformats.org/drawingml/2006/picture">
                 <pic:pic xmlns:pic="http://schemas.openxmlformats.org/drawingml/2006/picture">
                   <pic:nvPicPr>
-                    <pic:cNvPr id="0" name="Picture 1" descr="C:\Users\Kebab\Desktop\manual ver lsitas\VL-1.PNG"/>
-                    <pic:cNvPicPr>
-                      <a:picLocks noChangeAspect="1" noChangeArrowheads="1"/>
-                    </pic:cNvPicPr>
+                    <pic:cNvPr id="0" name="Screenshot_2013-11-24-18-29-09.png"/>
+                    <pic:cNvPicPr/>
                   </pic:nvPicPr>
                   <pic:blipFill>
-                    <a:blip r:embed="rId6">
-                      <a:extLst>
-                        <a:ext uri="{28A0092B-C50C-407E-A947-70E740481C1C}">
-                          <a14:useLocalDpi xmlns:a14="http://schemas.microsoft.com/office/drawing/2010/main" val="0"/>
-                        </a:ext>
-                      </a:extLst>
-                    </a:blip>
-                    <a:srcRect/>
+                    <a:blip r:embed="rId4" cstate="print"/>
                     <a:stretch>
                       <a:fillRect/>
                     </a:stretch>
                   </pic:blipFill>
-                  <pic:spPr bwMode="auto">
+                  <pic:spPr>
                     <a:xfrm>
                       <a:off x="0" y="0"/>
-                      <a:ext cx="2730702" cy="4103637"/>
+                      <a:ext cx="2952750" cy="4676775"/>
                     </a:xfrm>
                     <a:prstGeom prst="rect">
                       <a:avLst/>
                     </a:prstGeom>
-                    <a:noFill/>
-                    <a:ln>
-                      <a:noFill/>
-                    </a:ln>
                   </pic:spPr>
                 </pic:pic>
               </a:graphicData>
             </a:graphic>
-          </wp:inline>
+          </wp:anchor>
         </w:drawing>
+      </w:r>
+      <w:r>
+        <w:rPr>
+          <w:noProof/>
+          <w:lang w:eastAsia="es-ES"/>
+        </w:rPr>
+        <w:drawing>
+          <wp:anchor distT="0" distB="0" distL="114300" distR="114300" simplePos="0" relativeHeight="251659264" behindDoc="0" locked="0" layoutInCell="1" allowOverlap="1">
+            <wp:simplePos x="0" y="0"/>
+            <wp:positionH relativeFrom="column">
+              <wp:posOffset>-222885</wp:posOffset>
+            </wp:positionH>
+            <wp:positionV relativeFrom="paragraph">
+              <wp:posOffset>1831975</wp:posOffset>
+            </wp:positionV>
+            <wp:extent cx="2981325" cy="4676775"/>
+            <wp:effectExtent l="19050" t="0" r="9525" b="0"/>
+            <wp:wrapThrough wrapText="bothSides">
+              <wp:wrapPolygon edited="0">
+                <wp:start x="-138" y="0"/>
+                <wp:lineTo x="-138" y="21556"/>
+                <wp:lineTo x="21669" y="21556"/>
+                <wp:lineTo x="21669" y="0"/>
+                <wp:lineTo x="-138" y="0"/>
+              </wp:wrapPolygon>
+            </wp:wrapThrough>
+            <wp:docPr id="8" name="7 Imagen" descr="Screenshot_2013-11-24-18-28-12.png"/>
+            <wp:cNvGraphicFramePr>
+              <a:graphicFrameLocks xmlns:a="http://schemas.openxmlformats.org/drawingml/2006/main" noChangeAspect="1"/>
+            </wp:cNvGraphicFramePr>
+            <a:graphic xmlns:a="http://schemas.openxmlformats.org/drawingml/2006/main">
+              <a:graphicData uri="http://schemas.openxmlformats.org/drawingml/2006/picture">
+                <pic:pic xmlns:pic="http://schemas.openxmlformats.org/drawingml/2006/picture">
+                  <pic:nvPicPr>
+                    <pic:cNvPr id="0" name="Screenshot_2013-11-24-18-28-12.png"/>
+                    <pic:cNvPicPr/>
+                  </pic:nvPicPr>
+                  <pic:blipFill>
+                    <a:blip r:embed="rId5" cstate="print"/>
+                    <a:stretch>
+                      <a:fillRect/>
+                    </a:stretch>
+                  </pic:blipFill>
+                  <pic:spPr>
+                    <a:xfrm>
+                      <a:off x="0" y="0"/>
+                      <a:ext cx="2981325" cy="4676775"/>
+                    </a:xfrm>
+                    <a:prstGeom prst="rect">
+                      <a:avLst/>
+                    </a:prstGeom>
+                  </pic:spPr>
+                </pic:pic>
+              </a:graphicData>
+            </a:graphic>
+          </wp:anchor>
+        </w:drawing>
+      </w:r>
+      <w:r>
+        <w:rPr>
+          <w:noProof/>
+          <w:lang w:eastAsia="es-ES"/>
+        </w:rPr>
+        <w:t xml:space="preserve"> </w:t>
+      </w:r>
+      <w:r>
+        <w:t>Al acceder a la pantalla de ver las listas de compras, se muestra el listado de las listas de compras que se encuentran abiertas del grupo seleccionado por el usuario (el nombre del grupo se muestra en el título). Por cada lista de compras, se muestra su nombre y su fecha de creación. Además, al lado del nombre de la lista se encuentra un botón que al ser pulsado muestra al usuario una ventana con las diferentes acciones que puede realizar sobre la lista: ver y editar, cerrar y borrar. Para ver las listas cerradas, el usuario ha de pulsar sobre el desplegable, ocultando las listas abiertas para evitar tener un gran listado en la pantalla. Si no hay listas abiertas/cerradas se informará al usuario con un mensaje.</w:t>
+      </w:r>
+      <w:r>
+        <w:t xml:space="preserve"> </w:t>
+      </w:r>
+      <w:r>
+        <w:t xml:space="preserve">En el título de la página se </w:t>
+      </w:r>
+      <w:r>
+        <w:t>Creamos una lista nueva, por defecto, se encontrará abierta.</w:t>
       </w:r>
     </w:p>
     <w:p>
       <w:pPr>
-        <w:tabs>
-          <w:tab w:val="left" w:pos="1279"/>
-        </w:tabs>
+        <w:pStyle w:val="Subttulo"/>
+        <w:ind w:left="1416"/>
+        <w:rPr>
+          <w:i w:val="0"/>
+        </w:rPr>
+      </w:pPr>
+      <w:r>
+        <w:rPr>
+          <w:i w:val="0"/>
+        </w:rPr>
+        <w:t xml:space="preserve">  VL</w:t>
+      </w:r>
+      <w:r>
+        <w:rPr>
+          <w:i w:val="0"/>
+        </w:rPr>
+        <w:t>-1</w:t>
+      </w:r>
+      <w:r>
+        <w:rPr>
+          <w:i w:val="0"/>
+        </w:rPr>
+        <w:tab/>
+      </w:r>
+      <w:r>
+        <w:rPr>
+          <w:i w:val="0"/>
+        </w:rPr>
+        <w:tab/>
+      </w:r>
+      <w:r>
+        <w:rPr>
+          <w:i w:val="0"/>
+        </w:rPr>
+        <w:tab/>
+      </w:r>
+      <w:r>
+        <w:rPr>
+          <w:i w:val="0"/>
+        </w:rPr>
+        <w:tab/>
+        <w:t xml:space="preserve">  </w:t>
+      </w:r>
+      <w:r>
+        <w:rPr>
+          <w:i w:val="0"/>
+        </w:rPr>
+        <w:tab/>
+        <w:t xml:space="preserve">     </w:t>
+      </w:r>
+      <w:r>
+        <w:rPr>
+          <w:i w:val="0"/>
+        </w:rPr>
+        <w:tab/>
+      </w:r>
+      <w:r>
+        <w:rPr>
+          <w:i w:val="0"/>
+        </w:rPr>
+        <w:tab/>
+        <w:t xml:space="preserve">     VL</w:t>
+      </w:r>
+      <w:r>
+        <w:rPr>
+          <w:i w:val="0"/>
+        </w:rPr>
+        <w:t>-2</w:t>
+      </w:r>
+    </w:p>
+    <w:p>
+      <w:pPr>
+        <w:jc w:val="both"/>
+      </w:pPr>
+      <w:r>
+        <w:t xml:space="preserve"> </w:t>
+      </w:r>
+    </w:p>
+    <w:p>
+      <w:pPr>
         <w:ind w:firstLine="284"/>
         <w:jc w:val="both"/>
       </w:pPr>
       <w:r>
-        <w:tab/>
-        <w:t xml:space="preserve">           Figura </w:t>
-      </w:r>
-      <w:r>
-        <w:t>VL</w:t>
-      </w:r>
-      <w:r>
-        <w:t>-1</w:t>
+        <w:t>Creamos una lista nueva, por defecto, se encontrará abierta. Podemos ver las diferentes acciones para esta lista pulsando sobre el botón de la derecha o manteniendo pulsado el nombre de la lista. Cerramos la lista y observamos que aparece ahora en la sección de listas cerradas.</w:t>
+      </w:r>
+    </w:p>
+    <w:p>
+      <w:pPr>
+        <w:pStyle w:val="Subttulo"/>
+        <w:ind w:left="708" w:firstLine="708"/>
+        <w:rPr>
+          <w:i w:val="0"/>
+        </w:rPr>
+      </w:pPr>
+      <w:r>
+        <w:rPr>
+          <w:i w:val="0"/>
+        </w:rPr>
+        <w:lastRenderedPageBreak/>
+        <w:t xml:space="preserve">VL-3 </w:t>
+      </w:r>
+      <w:r>
+        <w:rPr>
+          <w:i w:val="0"/>
+        </w:rPr>
+        <w:tab/>
+      </w:r>
+      <w:r>
+        <w:rPr>
+          <w:i w:val="0"/>
+        </w:rPr>
+        <w:tab/>
+      </w:r>
+      <w:r>
+        <w:rPr>
+          <w:i w:val="0"/>
+        </w:rPr>
+        <w:tab/>
+      </w:r>
+      <w:r>
+        <w:rPr>
+          <w:i w:val="0"/>
+        </w:rPr>
+        <w:tab/>
+      </w:r>
+      <w:r>
+        <w:rPr>
+          <w:i w:val="0"/>
+        </w:rPr>
+        <w:tab/>
+      </w:r>
+      <w:r>
+        <w:rPr>
+          <w:i w:val="0"/>
+        </w:rPr>
+        <w:tab/>
+      </w:r>
+      <w:r>
+        <w:rPr>
+          <w:i w:val="0"/>
+        </w:rPr>
+        <w:tab/>
+        <w:t xml:space="preserve">       VL-4</w:t>
+      </w:r>
+      <w:r>
+        <w:rPr>
+          <w:i w:val="0"/>
+        </w:rPr>
+        <w:drawing>
+          <wp:anchor distT="0" distB="0" distL="114300" distR="114300" simplePos="0" relativeHeight="251664384" behindDoc="0" locked="0" layoutInCell="1" allowOverlap="1">
+            <wp:simplePos x="0" y="0"/>
+            <wp:positionH relativeFrom="column">
+              <wp:posOffset>-222885</wp:posOffset>
+            </wp:positionH>
+            <wp:positionV relativeFrom="paragraph">
+              <wp:posOffset>-537845</wp:posOffset>
+            </wp:positionV>
+            <wp:extent cx="3019425" cy="4676775"/>
+            <wp:effectExtent l="19050" t="0" r="9525" b="0"/>
+            <wp:wrapThrough wrapText="bothSides">
+              <wp:wrapPolygon edited="0">
+                <wp:start x="-136" y="0"/>
+                <wp:lineTo x="-136" y="21556"/>
+                <wp:lineTo x="21668" y="21556"/>
+                <wp:lineTo x="21668" y="0"/>
+                <wp:lineTo x="-136" y="0"/>
+              </wp:wrapPolygon>
+            </wp:wrapThrough>
+            <wp:docPr id="13" name="9 Imagen" descr="Screenshot_2013-11-24-18-32-18.png"/>
+            <wp:cNvGraphicFramePr>
+              <a:graphicFrameLocks xmlns:a="http://schemas.openxmlformats.org/drawingml/2006/main" noChangeAspect="1"/>
+            </wp:cNvGraphicFramePr>
+            <a:graphic xmlns:a="http://schemas.openxmlformats.org/drawingml/2006/main">
+              <a:graphicData uri="http://schemas.openxmlformats.org/drawingml/2006/picture">
+                <pic:pic xmlns:pic="http://schemas.openxmlformats.org/drawingml/2006/picture">
+                  <pic:nvPicPr>
+                    <pic:cNvPr id="0" name="Screenshot_2013-11-24-18-32-18.png"/>
+                    <pic:cNvPicPr/>
+                  </pic:nvPicPr>
+                  <pic:blipFill>
+                    <a:blip r:embed="rId6" cstate="print"/>
+                    <a:stretch>
+                      <a:fillRect/>
+                    </a:stretch>
+                  </pic:blipFill>
+                  <pic:spPr>
+                    <a:xfrm>
+                      <a:off x="0" y="0"/>
+                      <a:ext cx="3019425" cy="4676775"/>
+                    </a:xfrm>
+                    <a:prstGeom prst="rect">
+                      <a:avLst/>
+                    </a:prstGeom>
+                  </pic:spPr>
+                </pic:pic>
+              </a:graphicData>
+            </a:graphic>
+          </wp:anchor>
+        </w:drawing>
+      </w:r>
+      <w:r>
+        <w:rPr>
+          <w:i w:val="0"/>
+        </w:rPr>
+        <w:drawing>
+          <wp:anchor distT="0" distB="0" distL="114300" distR="114300" simplePos="0" relativeHeight="251661312" behindDoc="0" locked="0" layoutInCell="1" allowOverlap="1">
+            <wp:simplePos x="0" y="0"/>
+            <wp:positionH relativeFrom="column">
+              <wp:posOffset>2948940</wp:posOffset>
+            </wp:positionH>
+            <wp:positionV relativeFrom="paragraph">
+              <wp:posOffset>-537845</wp:posOffset>
+            </wp:positionV>
+            <wp:extent cx="2971800" cy="4676775"/>
+            <wp:effectExtent l="19050" t="0" r="0" b="0"/>
+            <wp:wrapThrough wrapText="bothSides">
+              <wp:wrapPolygon edited="0">
+                <wp:start x="-138" y="0"/>
+                <wp:lineTo x="-138" y="21556"/>
+                <wp:lineTo x="21600" y="21556"/>
+                <wp:lineTo x="21600" y="0"/>
+                <wp:lineTo x="-138" y="0"/>
+              </wp:wrapPolygon>
+            </wp:wrapThrough>
+            <wp:docPr id="11" name="10 Imagen" descr="Screenshot_2013-11-24-18-32-34.png"/>
+            <wp:cNvGraphicFramePr>
+              <a:graphicFrameLocks xmlns:a="http://schemas.openxmlformats.org/drawingml/2006/main" noChangeAspect="1"/>
+            </wp:cNvGraphicFramePr>
+            <a:graphic xmlns:a="http://schemas.openxmlformats.org/drawingml/2006/main">
+              <a:graphicData uri="http://schemas.openxmlformats.org/drawingml/2006/picture">
+                <pic:pic xmlns:pic="http://schemas.openxmlformats.org/drawingml/2006/picture">
+                  <pic:nvPicPr>
+                    <pic:cNvPr id="0" name="Screenshot_2013-11-24-18-32-34.png"/>
+                    <pic:cNvPicPr/>
+                  </pic:nvPicPr>
+                  <pic:blipFill>
+                    <a:blip r:embed="rId7" cstate="print"/>
+                    <a:stretch>
+                      <a:fillRect/>
+                    </a:stretch>
+                  </pic:blipFill>
+                  <pic:spPr>
+                    <a:xfrm>
+                      <a:off x="0" y="0"/>
+                      <a:ext cx="2971800" cy="4676775"/>
+                    </a:xfrm>
+                    <a:prstGeom prst="rect">
+                      <a:avLst/>
+                    </a:prstGeom>
+                  </pic:spPr>
+                </pic:pic>
+              </a:graphicData>
+            </a:graphic>
+          </wp:anchor>
+        </w:drawing>
+      </w:r>
+    </w:p>
+    <w:p>
+      <w:pPr>
+        <w:jc w:val="both"/>
+      </w:pPr>
+      <w:r>
+        <w:rPr>
+          <w:noProof/>
+        </w:rPr>
+        <w:pict>
+          <v:shapetype id="_x0000_t202" coordsize="21600,21600" o:spt="202" path="m,l,21600r21600,l21600,xe">
+            <v:stroke joinstyle="miter"/>
+            <v:path gradientshapeok="t" o:connecttype="rect"/>
+          </v:shapetype>
+          <v:shape id="_x0000_s1026" type="#_x0000_t202" style="position:absolute;left:0;text-align:left;margin-left:-17.55pt;margin-top:375.35pt;width:233.75pt;height:.05pt;z-index:251666432" wrapcoords="-69 0 -69 20965 21600 20965 21600 0 -69 0" stroked="f">
+            <v:textbox style="mso-fit-shape-to-text:t" inset="0,0,0,0">
+              <w:txbxContent>
+                <w:p>
+                  <w:pPr>
+                    <w:rPr>
+                      <w:rFonts w:asciiTheme="majorHAnsi" w:eastAsiaTheme="majorEastAsia" w:hAnsiTheme="majorHAnsi" w:cstheme="majorBidi"/>
+                      <w:iCs/>
+                      <w:color w:val="4F81BD" w:themeColor="accent1"/>
+                      <w:spacing w:val="15"/>
+                      <w:sz w:val="24"/>
+                      <w:szCs w:val="24"/>
+                    </w:rPr>
+                  </w:pPr>
+                  <w:r>
+                    <w:rPr>
+                      <w:rFonts w:asciiTheme="majorHAnsi" w:eastAsiaTheme="majorEastAsia" w:hAnsiTheme="majorHAnsi" w:cstheme="majorBidi"/>
+                      <w:iCs/>
+                      <w:color w:val="4F81BD" w:themeColor="accent1"/>
+                      <w:spacing w:val="15"/>
+                      <w:sz w:val="24"/>
+                      <w:szCs w:val="24"/>
+                    </w:rPr>
+                    <w:t xml:space="preserve"> </w:t>
+                  </w:r>
+                  <w:r>
+                    <w:rPr>
+                      <w:rFonts w:asciiTheme="majorHAnsi" w:eastAsiaTheme="majorEastAsia" w:hAnsiTheme="majorHAnsi" w:cstheme="majorBidi"/>
+                      <w:iCs/>
+                      <w:color w:val="4F81BD" w:themeColor="accent1"/>
+                      <w:spacing w:val="15"/>
+                      <w:sz w:val="24"/>
+                      <w:szCs w:val="24"/>
+                    </w:rPr>
+                    <w:tab/>
+                  </w:r>
+                  <w:r>
+                    <w:rPr>
+                      <w:rFonts w:asciiTheme="majorHAnsi" w:eastAsiaTheme="majorEastAsia" w:hAnsiTheme="majorHAnsi" w:cstheme="majorBidi"/>
+                      <w:iCs/>
+                      <w:color w:val="4F81BD" w:themeColor="accent1"/>
+                      <w:spacing w:val="15"/>
+                      <w:sz w:val="24"/>
+                      <w:szCs w:val="24"/>
+                    </w:rPr>
+                    <w:tab/>
+                    <w:t xml:space="preserve">         </w:t>
+                  </w:r>
+                  <w:r>
+                    <w:rPr>
+                      <w:rFonts w:asciiTheme="majorHAnsi" w:eastAsiaTheme="majorEastAsia" w:hAnsiTheme="majorHAnsi" w:cstheme="majorBidi"/>
+                      <w:iCs/>
+                      <w:color w:val="4F81BD" w:themeColor="accent1"/>
+                      <w:spacing w:val="15"/>
+                      <w:sz w:val="24"/>
+                      <w:szCs w:val="24"/>
+                    </w:rPr>
+                    <w:t>VL-5</w:t>
+                  </w:r>
+                </w:p>
+              </w:txbxContent>
+            </v:textbox>
+            <w10:wrap type="through"/>
+          </v:shape>
+        </w:pict>
+      </w:r>
+      <w:r>
+        <w:rPr>
+          <w:noProof/>
+          <w:lang w:eastAsia="es-ES"/>
+        </w:rPr>
+        <w:drawing>
+          <wp:anchor distT="0" distB="0" distL="114300" distR="114300" simplePos="0" relativeHeight="251662336" behindDoc="0" locked="0" layoutInCell="1" allowOverlap="1">
+            <wp:simplePos x="0" y="0"/>
+            <wp:positionH relativeFrom="column">
+              <wp:posOffset>-222885</wp:posOffset>
+            </wp:positionH>
+            <wp:positionV relativeFrom="paragraph">
+              <wp:posOffset>33020</wp:posOffset>
+            </wp:positionV>
+            <wp:extent cx="2968625" cy="4676775"/>
+            <wp:effectExtent l="19050" t="0" r="3175" b="0"/>
+            <wp:wrapThrough wrapText="bothSides">
+              <wp:wrapPolygon edited="0">
+                <wp:start x="-139" y="0"/>
+                <wp:lineTo x="-139" y="21556"/>
+                <wp:lineTo x="21623" y="21556"/>
+                <wp:lineTo x="21623" y="0"/>
+                <wp:lineTo x="-139" y="0"/>
+              </wp:wrapPolygon>
+            </wp:wrapThrough>
+            <wp:docPr id="12" name="11 Imagen" descr="Screenshot_2013-11-24-18-32-54.png"/>
+            <wp:cNvGraphicFramePr>
+              <a:graphicFrameLocks xmlns:a="http://schemas.openxmlformats.org/drawingml/2006/main" noChangeAspect="1"/>
+            </wp:cNvGraphicFramePr>
+            <a:graphic xmlns:a="http://schemas.openxmlformats.org/drawingml/2006/main">
+              <a:graphicData uri="http://schemas.openxmlformats.org/drawingml/2006/picture">
+                <pic:pic xmlns:pic="http://schemas.openxmlformats.org/drawingml/2006/picture">
+                  <pic:nvPicPr>
+                    <pic:cNvPr id="0" name="Screenshot_2013-11-24-18-32-54.png"/>
+                    <pic:cNvPicPr/>
+                  </pic:nvPicPr>
+                  <pic:blipFill>
+                    <a:blip r:embed="rId8" cstate="print"/>
+                    <a:stretch>
+                      <a:fillRect/>
+                    </a:stretch>
+                  </pic:blipFill>
+                  <pic:spPr>
+                    <a:xfrm>
+                      <a:off x="0" y="0"/>
+                      <a:ext cx="2968625" cy="4676775"/>
+                    </a:xfrm>
+                    <a:prstGeom prst="rect">
+                      <a:avLst/>
+                    </a:prstGeom>
+                  </pic:spPr>
+                </pic:pic>
+              </a:graphicData>
+            </a:graphic>
+          </wp:anchor>
+        </w:drawing>
+      </w:r>
+    </w:p>
+    <w:p>
+      <w:pPr>
+        <w:jc w:val="both"/>
+      </w:pPr>
+    </w:p>
+    <w:p>
+      <w:pPr>
+        <w:jc w:val="both"/>
+      </w:pPr>
+    </w:p>
+    <w:p/>
+    <w:p/>
+    <w:p/>
+    <w:p/>
+    <w:p/>
+    <w:p/>
+    <w:p>
+      <w:pPr>
+        <w:pStyle w:val="Subttulo"/>
+        <w:rPr>
+          <w:i w:val="0"/>
+        </w:rPr>
+      </w:pPr>
+      <w:r>
+        <w:tab/>
+      </w:r>
+      <w:r>
+        <w:tab/>
+      </w:r>
+      <w:r>
+        <w:tab/>
+      </w:r>
+      <w:r>
+        <w:tab/>
+      </w:r>
+      <w:r>
+        <w:tab/>
+      </w:r>
+      <w:r>
+        <w:tab/>
+      </w:r>
+      <w:r>
+        <w:tab/>
+      </w:r>
+      <w:r>
+        <w:tab/>
+      </w:r>
+      <w:r>
+        <w:tab/>
+      </w:r>
+    </w:p>
+    <w:p>
+      <w:r>
+        <w:tab/>
+      </w:r>
+      <w:r>
+        <w:tab/>
+      </w:r>
+      <w:r>
+        <w:tab/>
+      </w:r>
+      <w:r>
+        <w:tab/>
+      </w:r>
+      <w:r>
+        <w:tab/>
+      </w:r>
+      <w:r>
+        <w:tab/>
+      </w:r>
+      <w:r>
+        <w:tab/>
+      </w:r>
+      <w:r>
+        <w:tab/>
+      </w:r>
+      <w:r>
+        <w:tab/>
       </w:r>
     </w:p>
     <w:sectPr>
@@ -118,7 +638,7 @@
 </file>
 
 <file path=word/styles.xml><?xml version="1.0" encoding="utf-8"?>
-<w:styles xmlns:mc="http://schemas.openxmlformats.org/markup-compatibility/2006" xmlns:r="http://schemas.openxmlformats.org/officeDocument/2006/relationships" xmlns:w="http://schemas.openxmlformats.org/wordprocessingml/2006/main" xmlns:w14="http://schemas.microsoft.com/office/word/2010/wordml" mc:Ignorable="w14">
+<w:styles xmlns:r="http://schemas.openxmlformats.org/officeDocument/2006/relationships" xmlns:w="http://schemas.openxmlformats.org/wordprocessingml/2006/main">
   <w:docDefaults>
     <w:rPrDefault>
       <w:rPr>
@@ -276,7 +796,7 @@
   <w:style w:type="paragraph" w:default="1" w:styleId="Normal">
     <w:name w:val="Normal"/>
     <w:qFormat/>
-    <w:rsid w:val="002C109E"/>
+    <w:rsid w:val="00C42E56"/>
   </w:style>
   <w:style w:type="paragraph" w:styleId="Ttulo1">
     <w:name w:val="heading 1"/>
@@ -285,7 +805,7 @@
     <w:link w:val="Ttulo1Car"/>
     <w:uiPriority w:val="9"/>
     <w:qFormat/>
-    <w:rsid w:val="0044672B"/>
+    <w:rsid w:val="00FF79AF"/>
     <w:pPr>
       <w:keepNext/>
       <w:keepLines/>
@@ -312,6 +832,7 @@
     <w:uiPriority w:val="99"/>
     <w:semiHidden/>
     <w:unhideWhenUsed/>
+    <w:qFormat/>
     <w:tblPr>
       <w:tblInd w:w="0" w:type="dxa"/>
       <w:tblCellMar>
@@ -333,7 +854,7 @@
     <w:basedOn w:val="Fuentedeprrafopredeter"/>
     <w:link w:val="Ttulo1"/>
     <w:uiPriority w:val="9"/>
-    <w:rsid w:val="0044672B"/>
+    <w:rsid w:val="00FF79AF"/>
     <w:rPr>
       <w:rFonts w:asciiTheme="majorHAnsi" w:eastAsiaTheme="majorEastAsia" w:hAnsiTheme="majorHAnsi" w:cstheme="majorBidi"/>
       <w:b/>
@@ -350,7 +871,7 @@
     <w:uiPriority w:val="99"/>
     <w:semiHidden/>
     <w:unhideWhenUsed/>
-    <w:rsid w:val="0044672B"/>
+    <w:rsid w:val="00FF79AF"/>
     <w:pPr>
       <w:spacing w:after="0" w:line="240" w:lineRule="auto"/>
     </w:pPr>
@@ -366,7 +887,7 @@
     <w:link w:val="Textodeglobo"/>
     <w:uiPriority w:val="99"/>
     <w:semiHidden/>
-    <w:rsid w:val="0044672B"/>
+    <w:rsid w:val="00FF79AF"/>
     <w:rPr>
       <w:rFonts w:ascii="Tahoma" w:hAnsi="Tahoma" w:cs="Tahoma"/>
       <w:sz w:val="16"/>
@@ -380,7 +901,7 @@
     <w:uiPriority w:val="35"/>
     <w:unhideWhenUsed/>
     <w:qFormat/>
-    <w:rsid w:val="0044672B"/>
+    <w:rsid w:val="00FF79AF"/>
     <w:pPr>
       <w:spacing w:line="240" w:lineRule="auto"/>
     </w:pPr>
@@ -392,195 +913,44 @@
       <w:szCs w:val="18"/>
     </w:rPr>
   </w:style>
-</w:styles>
-</file>
-
-<file path=word/stylesWithEffects.xml><?xml version="1.0" encoding="utf-8"?>
-<w:styles xmlns:wpc="http://schemas.microsoft.com/office/word/2010/wordprocessingCanvas" xmlns:mc="http://schemas.openxmlformats.org/markup-compatibility/2006" xmlns:o="urn:schemas-microsoft-com:office:office" xmlns:r="http://schemas.openxmlformats.org/officeDocument/2006/relationships" xmlns:m="http://schemas.openxmlformats.org/officeDocument/2006/math" xmlns:v="urn:schemas-microsoft-com:vml" xmlns:wp14="http://schemas.microsoft.com/office/word/2010/wordprocessingDrawing" xmlns:wp="http://schemas.openxmlformats.org/drawingml/2006/wordprocessingDrawing" xmlns:w10="urn:schemas-microsoft-com:office:word" xmlns:w="http://schemas.openxmlformats.org/wordprocessingml/2006/main" xmlns:w14="http://schemas.microsoft.com/office/word/2010/wordml" xmlns:wpg="http://schemas.microsoft.com/office/word/2010/wordprocessingGroup" xmlns:wpi="http://schemas.microsoft.com/office/word/2010/wordprocessingInk" xmlns:wne="http://schemas.microsoft.com/office/word/2006/wordml" xmlns:wps="http://schemas.microsoft.com/office/word/2010/wordprocessingShape" mc:Ignorable="w14 wp14">
-  <w:docDefaults>
-    <w:rPrDefault>
-      <w:rPr>
-        <w:rFonts w:asciiTheme="minorHAnsi" w:eastAsiaTheme="minorEastAsia" w:hAnsiTheme="minorHAnsi" w:cstheme="minorBidi"/>
-        <w:sz w:val="22"/>
-        <w:szCs w:val="22"/>
-        <w:lang w:val="es-ES" w:eastAsia="es-ES" w:bidi="ar-SA"/>
-      </w:rPr>
-    </w:rPrDefault>
-    <w:pPrDefault>
-      <w:pPr>
-        <w:spacing w:after="200" w:line="276" w:lineRule="auto"/>
-      </w:pPr>
-    </w:pPrDefault>
-  </w:docDefaults>
-  <w:latentStyles w:defLockedState="0" w:defUIPriority="99" w:defSemiHidden="1" w:defUnhideWhenUsed="1" w:defQFormat="0" w:count="267">
-    <w:lsdException w:name="Normal" w:semiHidden="0" w:uiPriority="0" w:unhideWhenUsed="0" w:qFormat="1"/>
-    <w:lsdException w:name="heading 1" w:semiHidden="0" w:uiPriority="9" w:unhideWhenUsed="0" w:qFormat="1"/>
-    <w:lsdException w:name="heading 2" w:uiPriority="9" w:qFormat="1"/>
-    <w:lsdException w:name="heading 3" w:uiPriority="9" w:qFormat="1"/>
-    <w:lsdException w:name="heading 4" w:uiPriority="9" w:qFormat="1"/>
-    <w:lsdException w:name="heading 5" w:uiPriority="9" w:qFormat="1"/>
-    <w:lsdException w:name="heading 6" w:uiPriority="9" w:qFormat="1"/>
-    <w:lsdException w:name="heading 7" w:uiPriority="9" w:qFormat="1"/>
-    <w:lsdException w:name="heading 8" w:uiPriority="9" w:qFormat="1"/>
-    <w:lsdException w:name="heading 9" w:uiPriority="9" w:qFormat="1"/>
-    <w:lsdException w:name="toc 1" w:uiPriority="39"/>
-    <w:lsdException w:name="toc 2" w:uiPriority="39"/>
-    <w:lsdException w:name="toc 3" w:uiPriority="39"/>
-    <w:lsdException w:name="toc 4" w:uiPriority="39"/>
-    <w:lsdException w:name="toc 5" w:uiPriority="39"/>
-    <w:lsdException w:name="toc 6" w:uiPriority="39"/>
-    <w:lsdException w:name="toc 7" w:uiPriority="39"/>
-    <w:lsdException w:name="toc 8" w:uiPriority="39"/>
-    <w:lsdException w:name="toc 9" w:uiPriority="39"/>
-    <w:lsdException w:name="caption" w:uiPriority="35" w:qFormat="1"/>
-    <w:lsdException w:name="Title" w:semiHidden="0" w:uiPriority="10" w:unhideWhenUsed="0" w:qFormat="1"/>
-    <w:lsdException w:name="Default Paragraph Font" w:uiPriority="1"/>
-    <w:lsdException w:name="Subtitle" w:semiHidden="0" w:uiPriority="11" w:unhideWhenUsed="0" w:qFormat="1"/>
-    <w:lsdException w:name="Strong" w:semiHidden="0" w:uiPriority="22" w:unhideWhenUsed="0" w:qFormat="1"/>
-    <w:lsdException w:name="Emphasis" w:semiHidden="0" w:uiPriority="20" w:unhideWhenUsed="0" w:qFormat="1"/>
-    <w:lsdException w:name="Table Grid" w:semiHidden="0" w:uiPriority="59" w:unhideWhenUsed="0"/>
-    <w:lsdException w:name="Placeholder Text" w:unhideWhenUsed="0"/>
-    <w:lsdException w:name="No Spacing" w:semiHidden="0" w:uiPriority="1" w:unhideWhenUsed="0" w:qFormat="1"/>
-    <w:lsdException w:name="Light Shading" w:semiHidden="0" w:uiPriority="60" w:unhideWhenUsed="0"/>
-    <w:lsdException w:name="Light List" w:semiHidden="0" w:uiPriority="61" w:unhideWhenUsed="0"/>
-    <w:lsdException w:name="Light Grid" w:semiHidden="0" w:uiPriority="62" w:unhideWhenUsed="0"/>
-    <w:lsdException w:name="Medium Shading 1" w:semiHidden="0" w:uiPriority="63" w:unhideWhenUsed="0"/>
-    <w:lsdException w:name="Medium Shading 2" w:semiHidden="0" w:uiPriority="64" w:unhideWhenUsed="0"/>
-    <w:lsdException w:name="Medium List 1" w:semiHidden="0" w:uiPriority="65" w:unhideWhenUsed="0"/>
-    <w:lsdException w:name="Medium List 2" w:semiHidden="0" w:uiPriority="66" w:unhideWhenUsed="0"/>
-    <w:lsdException w:name="Medium Grid 1" w:semiHidden="0" w:uiPriority="67" w:unhideWhenUsed="0"/>
-    <w:lsdException w:name="Medium Grid 2" w:semiHidden="0" w:uiPriority="68" w:unhideWhenUsed="0"/>
-    <w:lsdException w:name="Medium Grid 3" w:semiHidden="0" w:uiPriority="69" w:unhideWhenUsed="0"/>
-    <w:lsdException w:name="Dark List" w:semiHidden="0" w:uiPriority="70" w:unhideWhenUsed="0"/>
-    <w:lsdException w:name="Colorful Shading" w:semiHidden="0" w:uiPriority="71" w:unhideWhenUsed="0"/>
-    <w:lsdException w:name="Colorful List" w:semiHidden="0" w:uiPriority="72" w:unhideWhenUsed="0"/>
-    <w:lsdException w:name="Colorful Grid" w:semiHidden="0" w:uiPriority="73" w:unhideWhenUsed="0"/>
-    <w:lsdException w:name="Light Shading Accent 1" w:semiHidden="0" w:uiPriority="60" w:unhideWhenUsed="0"/>
-    <w:lsdException w:name="Light List Accent 1" w:semiHidden="0" w:uiPriority="61" w:unhideWhenUsed="0"/>
-    <w:lsdException w:name="Light Grid Accent 1" w:semiHidden="0" w:uiPriority="62" w:unhideWhenUsed="0"/>
-    <w:lsdException w:name="Medium Shading 1 Accent 1" w:semiHidden="0" w:uiPriority="63" w:unhideWhenUsed="0"/>
-    <w:lsdException w:name="Medium Shading 2 Accent 1" w:semiHidden="0" w:uiPriority="64" w:unhideWhenUsed="0"/>
-    <w:lsdException w:name="Medium List 1 Accent 1" w:semiHidden="0" w:uiPriority="65" w:unhideWhenUsed="0"/>
-    <w:lsdException w:name="Revision" w:unhideWhenUsed="0"/>
-    <w:lsdException w:name="List Paragraph" w:semiHidden="0" w:uiPriority="34" w:unhideWhenUsed="0" w:qFormat="1"/>
-    <w:lsdException w:name="Quote" w:semiHidden="0" w:uiPriority="29" w:unhideWhenUsed="0" w:qFormat="1"/>
-    <w:lsdException w:name="Intense Quote" w:semiHidden="0" w:uiPriority="30" w:unhideWhenUsed="0" w:qFormat="1"/>
-    <w:lsdException w:name="Medium List 2 Accent 1" w:semiHidden="0" w:uiPriority="66" w:unhideWhenUsed="0"/>
-    <w:lsdException w:name="Medium Grid 1 Accent 1" w:semiHidden="0" w:uiPriority="67" w:unhideWhenUsed="0"/>
-    <w:lsdException w:name="Medium Grid 2 Accent 1" w:semiHidden="0" w:uiPriority="68" w:unhideWhenUsed="0"/>
-    <w:lsdException w:name="Medium Grid 3 Accent 1" w:semiHidden="0" w:uiPriority="69" w:unhideWhenUsed="0"/>
-    <w:lsdException w:name="Dark List Accent 1" w:semiHidden="0" w:uiPriority="70" w:unhideWhenUsed="0"/>
-    <w:lsdException w:name="Colorful Shading Accent 1" w:semiHidden="0" w:uiPriority="71" w:unhideWhenUsed="0"/>
-    <w:lsdException w:name="Colorful List Accent 1" w:semiHidden="0" w:uiPriority="72" w:unhideWhenUsed="0"/>
-    <w:lsdException w:name="Colorful Grid Accent 1" w:semiHidden="0" w:uiPriority="73" w:unhideWhenUsed="0"/>
-    <w:lsdException w:name="Light Shading Accent 2" w:semiHidden="0" w:uiPriority="60" w:unhideWhenUsed="0"/>
-    <w:lsdException w:name="Light List Accent 2" w:semiHidden="0" w:uiPriority="61" w:unhideWhenUsed="0"/>
-    <w:lsdException w:name="Light Grid Accent 2" w:semiHidden="0" w:uiPriority="62" w:unhideWhenUsed="0"/>
-    <w:lsdException w:name="Medium Shading 1 Accent 2" w:semiHidden="0" w:uiPriority="63" w:unhideWhenUsed="0"/>
-    <w:lsdException w:name="Medium Shading 2 Accent 2" w:semiHidden="0" w:uiPriority="64" w:unhideWhenUsed="0"/>
-    <w:lsdException w:name="Medium List 1 Accent 2" w:semiHidden="0" w:uiPriority="65" w:unhideWhenUsed="0"/>
-    <w:lsdException w:name="Medium List 2 Accent 2" w:semiHidden="0" w:uiPriority="66" w:unhideWhenUsed="0"/>
-    <w:lsdException w:name="Medium Grid 1 Accent 2" w:semiHidden="0" w:uiPriority="67" w:unhideWhenUsed="0"/>
-    <w:lsdException w:name="Medium Grid 2 Accent 2" w:semiHidden="0" w:uiPriority="68" w:unhideWhenUsed="0"/>
-    <w:lsdException w:name="Medium Grid 3 Accent 2" w:semiHidden="0" w:uiPriority="69" w:unhideWhenUsed="0"/>
-    <w:lsdException w:name="Dark List Accent 2" w:semiHidden="0" w:uiPriority="70" w:unhideWhenUsed="0"/>
-    <w:lsdException w:name="Colorful Shading Accent 2" w:semiHidden="0" w:uiPriority="71" w:unhideWhenUsed="0"/>
-    <w:lsdException w:name="Colorful List Accent 2" w:semiHidden="0" w:uiPriority="72" w:unhideWhenUsed="0"/>
-    <w:lsdException w:name="Colorful Grid Accent 2" w:semiHidden="0" w:uiPriority="73" w:unhideWhenUsed="0"/>
-    <w:lsdException w:name="Light Shading Accent 3" w:semiHidden="0" w:uiPriority="60" w:unhideWhenUsed="0"/>
-    <w:lsdException w:name="Light List Accent 3" w:semiHidden="0" w:uiPriority="61" w:unhideWhenUsed="0"/>
-    <w:lsdException w:name="Light Grid Accent 3" w:semiHidden="0" w:uiPriority="62" w:unhideWhenUsed="0"/>
-    <w:lsdException w:name="Medium Shading 1 Accent 3" w:semiHidden="0" w:uiPriority="63" w:unhideWhenUsed="0"/>
-    <w:lsdException w:name="Medium Shading 2 Accent 3" w:semiHidden="0" w:uiPriority="64" w:unhideWhenUsed="0"/>
-    <w:lsdException w:name="Medium List 1 Accent 3" w:semiHidden="0" w:uiPriority="65" w:unhideWhenUsed="0"/>
-    <w:lsdException w:name="Medium List 2 Accent 3" w:semiHidden="0" w:uiPriority="66" w:unhideWhenUsed="0"/>
-    <w:lsdException w:name="Medium Grid 1 Accent 3" w:semiHidden="0" w:uiPriority="67" w:unhideWhenUsed="0"/>
-    <w:lsdException w:name="Medium Grid 2 Accent 3" w:semiHidden="0" w:uiPriority="68" w:unhideWhenUsed="0"/>
-    <w:lsdException w:name="Medium Grid 3 Accent 3" w:semiHidden="0" w:uiPriority="69" w:unhideWhenUsed="0"/>
-    <w:lsdException w:name="Dark List Accent 3" w:semiHidden="0" w:uiPriority="70" w:unhideWhenUsed="0"/>
-    <w:lsdException w:name="Colorful Shading Accent 3" w:semiHidden="0" w:uiPriority="71" w:unhideWhenUsed="0"/>
-    <w:lsdException w:name="Colorful List Accent 3" w:semiHidden="0" w:uiPriority="72" w:unhideWhenUsed="0"/>
-    <w:lsdException w:name="Colorful Grid Accent 3" w:semiHidden="0" w:uiPriority="73" w:unhideWhenUsed="0"/>
-    <w:lsdException w:name="Light Shading Accent 4" w:semiHidden="0" w:uiPriority="60" w:unhideWhenUsed="0"/>
-    <w:lsdException w:name="Light List Accent 4" w:semiHidden="0" w:uiPriority="61" w:unhideWhenUsed="0"/>
-    <w:lsdException w:name="Light Grid Accent 4" w:semiHidden="0" w:uiPriority="62" w:unhideWhenUsed="0"/>
-    <w:lsdException w:name="Medium Shading 1 Accent 4" w:semiHidden="0" w:uiPriority="63" w:unhideWhenUsed="0"/>
-    <w:lsdException w:name="Medium Shading 2 Accent 4" w:semiHidden="0" w:uiPriority="64" w:unhideWhenUsed="0"/>
-    <w:lsdException w:name="Medium List 1 Accent 4" w:semiHidden="0" w:uiPriority="65" w:unhideWhenUsed="0"/>
-    <w:lsdException w:name="Medium List 2 Accent 4" w:semiHidden="0" w:uiPriority="66" w:unhideWhenUsed="0"/>
-    <w:lsdException w:name="Medium Grid 1 Accent 4" w:semiHidden="0" w:uiPriority="67" w:unhideWhenUsed="0"/>
-    <w:lsdException w:name="Medium Grid 2 Accent 4" w:semiHidden="0" w:uiPriority="68" w:unhideWhenUsed="0"/>
-    <w:lsdException w:name="Medium Grid 3 Accent 4" w:semiHidden="0" w:uiPriority="69" w:unhideWhenUsed="0"/>
-    <w:lsdException w:name="Dark List Accent 4" w:semiHidden="0" w:uiPriority="70" w:unhideWhenUsed="0"/>
-    <w:lsdException w:name="Colorful Shading Accent 4" w:semiHidden="0" w:uiPriority="71" w:unhideWhenUsed="0"/>
-    <w:lsdException w:name="Colorful List Accent 4" w:semiHidden="0" w:uiPriority="72" w:unhideWhenUsed="0"/>
-    <w:lsdException w:name="Colorful Grid Accent 4" w:semiHidden="0" w:uiPriority="73" w:unhideWhenUsed="0"/>
-    <w:lsdException w:name="Light Shading Accent 5" w:semiHidden="0" w:uiPriority="60" w:unhideWhenUsed="0"/>
-    <w:lsdException w:name="Light List Accent 5" w:semiHidden="0" w:uiPriority="61" w:unhideWhenUsed="0"/>
-    <w:lsdException w:name="Light Grid Accent 5" w:semiHidden="0" w:uiPriority="62" w:unhideWhenUsed="0"/>
-    <w:lsdException w:name="Medium Shading 1 Accent 5" w:semiHidden="0" w:uiPriority="63" w:unhideWhenUsed="0"/>
-    <w:lsdException w:name="Medium Shading 2 Accent 5" w:semiHidden="0" w:uiPriority="64" w:unhideWhenUsed="0"/>
-    <w:lsdException w:name="Medium List 1 Accent 5" w:semiHidden="0" w:uiPriority="65" w:unhideWhenUsed="0"/>
-    <w:lsdException w:name="Medium List 2 Accent 5" w:semiHidden="0" w:uiPriority="66" w:unhideWhenUsed="0"/>
-    <w:lsdException w:name="Medium Grid 1 Accent 5" w:semiHidden="0" w:uiPriority="67" w:unhideWhenUsed="0"/>
-    <w:lsdException w:name="Medium Grid 2 Accent 5" w:semiHidden="0" w:uiPriority="68" w:unhideWhenUsed="0"/>
-    <w:lsdException w:name="Medium Grid 3 Accent 5" w:semiHidden="0" w:uiPriority="69" w:unhideWhenUsed="0"/>
-    <w:lsdException w:name="Dark List Accent 5" w:semiHidden="0" w:uiPriority="70" w:unhideWhenUsed="0"/>
-    <w:lsdException w:name="Colorful Shading Accent 5" w:semiHidden="0" w:uiPriority="71" w:unhideWhenUsed="0"/>
-    <w:lsdException w:name="Colorful List Accent 5" w:semiHidden="0" w:uiPriority="72" w:unhideWhenUsed="0"/>
-    <w:lsdException w:name="Colorful Grid Accent 5" w:semiHidden="0" w:uiPriority="73" w:unhideWhenUsed="0"/>
-    <w:lsdException w:name="Light Shading Accent 6" w:semiHidden="0" w:uiPriority="60" w:unhideWhenUsed="0"/>
-    <w:lsdException w:name="Light List Accent 6" w:semiHidden="0" w:uiPriority="61" w:unhideWhenUsed="0"/>
-    <w:lsdException w:name="Light Grid Accent 6" w:semiHidden="0" w:uiPriority="62" w:unhideWhenUsed="0"/>
-    <w:lsdException w:name="Medium Shading 1 Accent 6" w:semiHidden="0" w:uiPriority="63" w:unhideWhenUsed="0"/>
-    <w:lsdException w:name="Medium Shading 2 Accent 6" w:semiHidden="0" w:uiPriority="64" w:unhideWhenUsed="0"/>
-    <w:lsdException w:name="Medium List 1 Accent 6" w:semiHidden="0" w:uiPriority="65" w:unhideWhenUsed="0"/>
-    <w:lsdException w:name="Medium List 2 Accent 6" w:semiHidden="0" w:uiPriority="66" w:unhideWhenUsed="0"/>
-    <w:lsdException w:name="Medium Grid 1 Accent 6" w:semiHidden="0" w:uiPriority="67" w:unhideWhenUsed="0"/>
-    <w:lsdException w:name="Medium Grid 2 Accent 6" w:semiHidden="0" w:uiPriority="68" w:unhideWhenUsed="0"/>
-    <w:lsdException w:name="Medium Grid 3 Accent 6" w:semiHidden="0" w:uiPriority="69" w:unhideWhenUsed="0"/>
-    <w:lsdException w:name="Dark List Accent 6" w:semiHidden="0" w:uiPriority="70" w:unhideWhenUsed="0"/>
-    <w:lsdException w:name="Colorful Shading Accent 6" w:semiHidden="0" w:uiPriority="71" w:unhideWhenUsed="0"/>
-    <w:lsdException w:name="Colorful List Accent 6" w:semiHidden="0" w:uiPriority="72" w:unhideWhenUsed="0"/>
-    <w:lsdException w:name="Colorful Grid Accent 6" w:semiHidden="0" w:uiPriority="73" w:unhideWhenUsed="0"/>
-    <w:lsdException w:name="Subtle Emphasis" w:semiHidden="0" w:uiPriority="19" w:unhideWhenUsed="0" w:qFormat="1"/>
-    <w:lsdException w:name="Intense Emphasis" w:semiHidden="0" w:uiPriority="21" w:unhideWhenUsed="0" w:qFormat="1"/>
-    <w:lsdException w:name="Subtle Reference" w:semiHidden="0" w:uiPriority="31" w:unhideWhenUsed="0" w:qFormat="1"/>
-    <w:lsdException w:name="Intense Reference" w:semiHidden="0" w:uiPriority="32" w:unhideWhenUsed="0" w:qFormat="1"/>
-    <w:lsdException w:name="Book Title" w:semiHidden="0" w:uiPriority="33" w:unhideWhenUsed="0" w:qFormat="1"/>
-    <w:lsdException w:name="Bibliography" w:uiPriority="37"/>
-    <w:lsdException w:name="TOC Heading" w:uiPriority="39" w:qFormat="1"/>
-  </w:latentStyles>
-  <w:style w:type="paragraph" w:default="1" w:styleId="Normal">
-    <w:name w:val="Normal"/>
+  <w:style w:type="paragraph" w:styleId="Subttulo">
+    <w:name w:val="Subtitle"/>
+    <w:basedOn w:val="Normal"/>
+    <w:next w:val="Normal"/>
+    <w:link w:val="SubttuloCar"/>
+    <w:uiPriority w:val="11"/>
     <w:qFormat/>
+    <w:rsid w:val="004B236C"/>
+    <w:pPr>
+      <w:numPr>
+        <w:ilvl w:val="1"/>
+      </w:numPr>
+    </w:pPr>
+    <w:rPr>
+      <w:rFonts w:asciiTheme="majorHAnsi" w:eastAsiaTheme="majorEastAsia" w:hAnsiTheme="majorHAnsi" w:cstheme="majorBidi"/>
+      <w:i/>
+      <w:iCs/>
+      <w:color w:val="4F81BD" w:themeColor="accent1"/>
+      <w:spacing w:val="15"/>
+      <w:sz w:val="24"/>
+      <w:szCs w:val="24"/>
+    </w:rPr>
   </w:style>
-  <w:style w:type="character" w:default="1" w:styleId="Fuentedeprrafopredeter">
-    <w:name w:val="Default Paragraph Font"/>
-    <w:uiPriority w:val="1"/>
-    <w:semiHidden/>
-    <w:unhideWhenUsed/>
-  </w:style>
-  <w:style w:type="table" w:default="1" w:styleId="Tablanormal">
-    <w:name w:val="Normal Table"/>
-    <w:uiPriority w:val="99"/>
-    <w:semiHidden/>
-    <w:unhideWhenUsed/>
-    <w:tblPr>
-      <w:tblInd w:w="0" w:type="dxa"/>
-      <w:tblCellMar>
-        <w:top w:w="0" w:type="dxa"/>
-        <w:left w:w="108" w:type="dxa"/>
-        <w:bottom w:w="0" w:type="dxa"/>
-        <w:right w:w="108" w:type="dxa"/>
-      </w:tblCellMar>
-    </w:tblPr>
-  </w:style>
-  <w:style w:type="numbering" w:default="1" w:styleId="Sinlista">
-    <w:name w:val="No List"/>
-    <w:uiPriority w:val="99"/>
-    <w:semiHidden/>
-    <w:unhideWhenUsed/>
+  <w:style w:type="character" w:customStyle="1" w:styleId="SubttuloCar">
+    <w:name w:val="Subtítulo Car"/>
+    <w:basedOn w:val="Fuentedeprrafopredeter"/>
+    <w:link w:val="Subttulo"/>
+    <w:uiPriority w:val="11"/>
+    <w:rsid w:val="004B236C"/>
+    <w:rPr>
+      <w:rFonts w:asciiTheme="majorHAnsi" w:eastAsiaTheme="majorEastAsia" w:hAnsiTheme="majorHAnsi" w:cstheme="majorBidi"/>
+      <w:i/>
+      <w:iCs/>
+      <w:color w:val="4F81BD" w:themeColor="accent1"/>
+      <w:spacing w:val="15"/>
+      <w:sz w:val="24"/>
+      <w:szCs w:val="24"/>
+    </w:rPr>
   </w:style>
 </w:styles>
 </file>
@@ -866,16 +1236,4 @@
   <a:objectDefaults/>
   <a:extraClrSchemeLst/>
 </a:theme>
-</file>
-
-<file path=customXml/item1.xml><?xml version="1.0" encoding="utf-8"?>
-<b:Sources xmlns:b="http://schemas.openxmlformats.org/officeDocument/2006/bibliography" xmlns="http://schemas.openxmlformats.org/officeDocument/2006/bibliography" SelectedStyle="\APA.XSL" StyleName="APA"/>
-</file>
-
-<file path=customXml/itemProps1.xml><?xml version="1.0" encoding="utf-8"?>
-<ds:datastoreItem xmlns:ds="http://schemas.openxmlformats.org/officeDocument/2006/customXml" ds:itemID="{CB670B0C-B9FF-400B-885B-B05E58801810}">
-  <ds:schemaRefs>
-    <ds:schemaRef ds:uri="http://schemas.openxmlformats.org/officeDocument/2006/bibliography"/>
-  </ds:schemaRefs>
-</ds:datastoreItem>
 </file>
</xml_diff>